<commit_message>
Correccion bibliografia planning report josreimun
</commit_message>
<xml_diff>
--- a/reports/Individual/D02/Student #5/Planning report - Josreimun.docx
+++ b/reports/Individual/D02/Student #5/Planning report - Josreimun.docx
@@ -335,8 +335,6 @@
               <w:t>Resumen</w:t>
             </w:r>
           </w:hyperlink>
-          <w:bookmarkStart w:id="0" w:name="_GoBack"/>
-          <w:bookmarkEnd w:id="0"/>
           <w:r>
             <w:rPr>
               <w:b/>
@@ -661,8 +659,8 @@
       <w:pPr>
         <w:pStyle w:val="Ttulo1"/>
       </w:pPr>
-      <w:bookmarkStart w:id="1" w:name="_heading=h.gjdgxs" w:colFirst="0" w:colLast="0"/>
-      <w:bookmarkEnd w:id="1"/>
+      <w:bookmarkStart w:id="0" w:name="_heading=h.gjdgxs" w:colFirst="0" w:colLast="0"/>
+      <w:bookmarkEnd w:id="0"/>
       <w:r>
         <w:t xml:space="preserve">Resumen </w:t>
       </w:r>
@@ -713,23 +711,7 @@
           <w:sz w:val="26"/>
           <w:szCs w:val="26"/>
         </w:rPr>
-        <w:t xml:space="preserve"> de las horas invertidas en su realización. Por </w:t>
-      </w:r>
-      <w:proofErr w:type="gramStart"/>
-      <w:r>
-        <w:rPr>
-          <w:sz w:val="26"/>
-          <w:szCs w:val="26"/>
-        </w:rPr>
-        <w:t>último</w:t>
-      </w:r>
-      <w:proofErr w:type="gramEnd"/>
-      <w:r>
-        <w:rPr>
-          <w:sz w:val="26"/>
-          <w:szCs w:val="26"/>
-        </w:rPr>
-        <w:t xml:space="preserve"> se mostrarán los costes asociados a la estimación en comparación a los costes reales y se completará un listado con la bibliografía empleada al final del documento.</w:t>
+        <w:t xml:space="preserve"> de las horas invertidas en su realización. Por último se mostrarán los costes asociados a la estimación en comparación a los costes reales y se completará un listado con la bibliografía empleada al final del documento.</w:t>
       </w:r>
     </w:p>
     <w:p>
@@ -744,8 +726,8 @@
       <w:pPr>
         <w:pStyle w:val="Ttulo1"/>
       </w:pPr>
-      <w:bookmarkStart w:id="2" w:name="_heading=h.30j0zll" w:colFirst="0" w:colLast="0"/>
-      <w:bookmarkEnd w:id="2"/>
+      <w:bookmarkStart w:id="1" w:name="_heading=h.30j0zll" w:colFirst="0" w:colLast="0"/>
+      <w:bookmarkEnd w:id="1"/>
       <w:r>
         <w:t>Tabla de revisión</w:t>
       </w:r>
@@ -1203,8 +1185,8 @@
       <w:pPr>
         <w:pStyle w:val="Ttulo1"/>
       </w:pPr>
-      <w:bookmarkStart w:id="3" w:name="_heading=h.1fob9te" w:colFirst="0" w:colLast="0"/>
-      <w:bookmarkEnd w:id="3"/>
+      <w:bookmarkStart w:id="2" w:name="_heading=h.1fob9te" w:colFirst="0" w:colLast="0"/>
+      <w:bookmarkEnd w:id="2"/>
       <w:r>
         <w:lastRenderedPageBreak/>
         <w:t>Introducción</w:t>
@@ -1226,8 +1208,8 @@
       <w:pPr>
         <w:pStyle w:val="Ttulo1"/>
       </w:pPr>
-      <w:bookmarkStart w:id="4" w:name="_heading=h.3znysh7" w:colFirst="0" w:colLast="0"/>
-      <w:bookmarkEnd w:id="4"/>
+      <w:bookmarkStart w:id="3" w:name="_heading=h.3znysh7" w:colFirst="0" w:colLast="0"/>
+      <w:bookmarkEnd w:id="3"/>
       <w:r>
         <w:t>Contenidos</w:t>
       </w:r>
@@ -7724,7 +7706,6 @@
         </w:rPr>
         <w:t xml:space="preserve">bajo el rol de </w:t>
       </w:r>
-      <w:proofErr w:type="gramStart"/>
       <w:r>
         <w:rPr>
           <w:rFonts w:ascii="Calibri" w:eastAsia="Calibri" w:hAnsi="Calibri" w:cs="Calibri"/>
@@ -7750,17 +7731,7 @@
           <w:sz w:val="24"/>
           <w:szCs w:val="24"/>
         </w:rPr>
-        <w:t>128</w:t>
-      </w:r>
-      <w:proofErr w:type="gramEnd"/>
-      <w:r>
-        <w:rPr>
-          <w:rFonts w:ascii="Calibri" w:eastAsia="Calibri" w:hAnsi="Calibri" w:cs="Calibri"/>
-          <w:b/>
-          <w:sz w:val="24"/>
-          <w:szCs w:val="24"/>
-        </w:rPr>
-        <w:t xml:space="preserve"> minutos</w:t>
+        <w:t>128 minutos</w:t>
       </w:r>
       <w:r>
         <w:rPr>
@@ -8168,29 +8139,7 @@
           <w:sz w:val="24"/>
           <w:szCs w:val="24"/>
         </w:rPr>
-        <w:t xml:space="preserve">Amortización anual = Valor de adquisición * </w:t>
-      </w:r>
-      <w:proofErr w:type="gramStart"/>
-      <w:r>
-        <w:rPr>
-          <w:rFonts w:ascii="Calibri" w:eastAsia="Calibri" w:hAnsi="Calibri" w:cs="Calibri"/>
-          <w:b/>
-          <w:i/>
-          <w:sz w:val="24"/>
-          <w:szCs w:val="24"/>
-        </w:rPr>
-        <w:t>coeficiente(</w:t>
-      </w:r>
-      <w:proofErr w:type="gramEnd"/>
-      <w:r>
-        <w:rPr>
-          <w:rFonts w:ascii="Calibri" w:eastAsia="Calibri" w:hAnsi="Calibri" w:cs="Calibri"/>
-          <w:b/>
-          <w:i/>
-          <w:sz w:val="24"/>
-          <w:szCs w:val="24"/>
-        </w:rPr>
-        <w:t>%)</w:t>
+        <w:t>Amortización anual = Valor de adquisición * coeficiente(%)</w:t>
       </w:r>
       <w:r>
         <w:rPr>
@@ -8500,8 +8449,8 @@
       <w:pPr>
         <w:pStyle w:val="Ttulo1"/>
       </w:pPr>
-      <w:bookmarkStart w:id="5" w:name="_heading=h.tyjcwt" w:colFirst="0" w:colLast="0"/>
-      <w:bookmarkEnd w:id="5"/>
+      <w:bookmarkStart w:id="4" w:name="_heading=h.tyjcwt" w:colFirst="0" w:colLast="0"/>
+      <w:bookmarkEnd w:id="4"/>
       <w:r>
         <w:t>Bibliografía</w:t>
       </w:r>
@@ -8537,8 +8486,52 @@
         <w:t>, de los contenidos de la plataforma virtual de esta asignatura.</w:t>
       </w:r>
     </w:p>
+    <w:p>
+      <w:pPr>
+        <w:rPr>
+          <w:sz w:val="24"/>
+          <w:szCs w:val="24"/>
+        </w:rPr>
+      </w:pPr>
+      <w:r>
+        <w:rPr>
+          <w:sz w:val="24"/>
+          <w:szCs w:val="24"/>
+        </w:rPr>
+        <w:t>-Cálculos necesarios para obtener los valores de la amortización</w:t>
+      </w:r>
+    </w:p>
+    <w:p>
+      <w:pPr>
+        <w:rPr>
+          <w:sz w:val="24"/>
+          <w:szCs w:val="24"/>
+        </w:rPr>
+      </w:pPr>
+      <w:hyperlink r:id="rId10" w:history="1">
+        <w:r>
+          <w:rPr>
+            <w:rStyle w:val="Hipervnculo"/>
+            <w:color w:val="1155CC"/>
+            <w:sz w:val="24"/>
+            <w:szCs w:val="24"/>
+          </w:rPr>
+          <w:t>https://www.ionos.es/startupguide/gestion/calculo-de-la-amortizacion/</w:t>
+        </w:r>
+      </w:hyperlink>
+    </w:p>
+    <w:p>
+      <w:pPr>
+        <w:rPr>
+          <w:sz w:val="24"/>
+          <w:szCs w:val="24"/>
+        </w:rPr>
+      </w:pPr>
+      <w:bookmarkStart w:id="5" w:name="_GoBack"/>
+      <w:bookmarkEnd w:id="5"/>
+    </w:p>
     <w:sectPr>
-      <w:headerReference w:type="default" r:id="rId10"/>
+      <w:headerReference w:type="default" r:id="rId11"/>
       <w:pgSz w:w="11909" w:h="16834"/>
       <w:pgMar w:top="1440" w:right="1440" w:bottom="1440" w:left="1440" w:header="720" w:footer="720" w:gutter="0"/>
       <w:pgNumType w:start="1"/>
@@ -9967,6 +9960,18 @@
     <w:uiPriority w:val="99"/>
     <w:rsid w:val="00F07F9D"/>
   </w:style>
+  <w:style w:type="character" w:styleId="Hipervnculo">
+    <w:name w:val="Hyperlink"/>
+    <w:basedOn w:val="Fuentedeprrafopredeter"/>
+    <w:uiPriority w:val="99"/>
+    <w:semiHidden/>
+    <w:unhideWhenUsed/>
+    <w:rsid w:val="00C031CA"/>
+    <w:rPr>
+      <w:color w:val="0000FF"/>
+      <w:u w:val="single"/>
+    </w:rPr>
+  </w:style>
 </w:styles>
 </file>
 

</xml_diff>